<commit_message>
added some information to the read me file
</commit_message>
<xml_diff>
--- a/Report.docx
+++ b/Report.docx
@@ -71,59 +71,20 @@
           <w:szCs w:val="20"/>
           <w:shd w:val="clear" w:color="auto" w:fill="FFFFFF"/>
         </w:rPr>
-        <w:t xml:space="preserve">Before starting my webpage, I was inspired by the NFL.com page. The colours are function were very extravagant which gave me and idea of what website I wanted to create. Before starting the </w:t>
-      </w:r>
-      <w:r>
-        <w:rPr>
-          <w:rFonts w:cstheme="minorHAnsi"/>
-          <w:color w:val="111111"/>
-          <w:sz w:val="20"/>
-          <w:szCs w:val="20"/>
-          <w:shd w:val="clear" w:color="auto" w:fill="FFFFFF"/>
-        </w:rPr>
-        <w:t>webpage,</w:t>
-      </w:r>
-      <w:r>
-        <w:rPr>
-          <w:rFonts w:cstheme="minorHAnsi"/>
-          <w:color w:val="111111"/>
-          <w:sz w:val="20"/>
-          <w:szCs w:val="20"/>
-          <w:shd w:val="clear" w:color="auto" w:fill="FFFFFF"/>
-        </w:rPr>
-        <w:t xml:space="preserve"> I sketched out a few </w:t>
-      </w:r>
-      <w:r>
-        <w:rPr>
-          <w:rFonts w:cstheme="minorHAnsi"/>
-          <w:color w:val="111111"/>
-          <w:sz w:val="20"/>
-          <w:szCs w:val="20"/>
-          <w:shd w:val="clear" w:color="auto" w:fill="FFFFFF"/>
-        </w:rPr>
-        <w:t>drawings</w:t>
-      </w:r>
-      <w:r>
-        <w:rPr>
-          <w:rFonts w:cstheme="minorHAnsi"/>
-          <w:color w:val="111111"/>
-          <w:sz w:val="20"/>
-          <w:szCs w:val="20"/>
-          <w:shd w:val="clear" w:color="auto" w:fill="FFFFFF"/>
-        </w:rPr>
-        <w:t xml:space="preserve"> of the prototype would look like. The sketches can be found in the Readme file. Below I will post the NFL website annotating the features, functions and colours and styles I enjoyed. </w:t>
-      </w:r>
-    </w:p>
-    <w:p>
-      <w:pPr>
-        <w:rPr>
-          <w:rFonts w:cstheme="minorHAnsi"/>
-          <w:color w:val="111111"/>
-          <w:sz w:val="20"/>
-          <w:szCs w:val="20"/>
-          <w:shd w:val="clear" w:color="auto" w:fill="FFFFFF"/>
-        </w:rPr>
-      </w:pPr>
+        <w:t xml:space="preserve">Before starting my webpage, I was inspired by the NFL.com page. The colours are function were very extravagant which gave me and idea of what website I wanted to create. Before starting the webpage, I sketched out a few drawings of the prototype would look like. The sketches can be found in the Readme file. Below I will post the NFL website annotating the features, functions and colours and styles I enjoyed. </w:t>
+      </w:r>
+    </w:p>
+    <w:p>
+      <w:pPr>
+        <w:rPr>
+          <w:rFonts w:cstheme="minorHAnsi"/>
+          <w:color w:val="111111"/>
+          <w:sz w:val="20"/>
+          <w:szCs w:val="20"/>
+          <w:shd w:val="clear" w:color="auto" w:fill="FFFFFF"/>
+        </w:rPr>
+      </w:pPr>
+      <w:bookmarkStart w:id="0" w:name="_GoBack"/>
       <w:r>
         <w:rPr>
           <w:noProof/>
@@ -132,12 +93,12 @@
           <wp:anchor distT="0" distB="0" distL="114300" distR="114300" simplePos="0" relativeHeight="251658240" behindDoc="0" locked="0" layoutInCell="1" allowOverlap="1">
             <wp:simplePos x="0" y="0"/>
             <wp:positionH relativeFrom="margin">
-              <wp:align>center</wp:align>
+              <wp:posOffset>-652462</wp:posOffset>
             </wp:positionH>
             <wp:positionV relativeFrom="paragraph">
-              <wp:posOffset>110490</wp:posOffset>
+              <wp:posOffset>110807</wp:posOffset>
             </wp:positionV>
-            <wp:extent cx="7074509" cy="3686175"/>
+            <wp:extent cx="7054850" cy="3642995"/>
             <wp:effectExtent l="0" t="0" r="0" b="0"/>
             <wp:wrapNone/>
             <wp:docPr id="1" name="Picture 1"/>
@@ -151,7 +112,7 @@
                     <pic:cNvPr id="1" name=""/>
                     <pic:cNvPicPr/>
                   </pic:nvPicPr>
-                  <pic:blipFill>
+                  <pic:blipFill rotWithShape="1">
                     <a:blip r:embed="rId7" cstate="print">
                       <a:extLst>
                         <a:ext uri="{28A0092B-C50C-407E-A947-70E740481C1C}">
@@ -159,18 +120,25 @@
                         </a:ext>
                       </a:extLst>
                     </a:blip>
-                    <a:stretch>
-                      <a:fillRect/>
-                    </a:stretch>
+                    <a:srcRect l="269" t="1163"/>
+                    <a:stretch/>
                   </pic:blipFill>
-                  <pic:spPr>
+                  <pic:spPr bwMode="auto">
                     <a:xfrm>
                       <a:off x="0" y="0"/>
-                      <a:ext cx="7074509" cy="3686175"/>
+                      <a:ext cx="7055457" cy="3643309"/>
                     </a:xfrm>
                     <a:prstGeom prst="rect">
                       <a:avLst/>
                     </a:prstGeom>
+                    <a:ln>
+                      <a:noFill/>
+                    </a:ln>
+                    <a:extLst>
+                      <a:ext uri="{53640926-AAD7-44D8-BBD7-CCE9431645EC}">
+                        <a14:shadowObscured xmlns:a14="http://schemas.microsoft.com/office/drawing/2010/main"/>
+                      </a:ext>
+                    </a:extLst>
                   </pic:spPr>
                 </pic:pic>
               </a:graphicData>
@@ -184,6 +152,7 @@
           </wp:anchor>
         </w:drawing>
       </w:r>
+      <w:bookmarkEnd w:id="0"/>
     </w:p>
     <w:p>
       <w:pPr>
@@ -1820,8 +1789,6 @@
           <w:shd w:val="clear" w:color="auto" w:fill="FFFFFF"/>
         </w:rPr>
       </w:pPr>
-      <w:bookmarkStart w:id="0" w:name="_GoBack"/>
-      <w:bookmarkEnd w:id="0"/>
       <w:r>
         <w:rPr>
           <w:rFonts w:ascii="Helvetica" w:hAnsi="Helvetica"/>
@@ -1854,18 +1821,7 @@
           <w:u w:val="single"/>
           <w:shd w:val="clear" w:color="auto" w:fill="FFFFFF"/>
         </w:rPr>
-        <w:t>C</w:t>
-      </w:r>
-      <w:r>
-        <w:rPr>
-          <w:rFonts w:ascii="Helvetica" w:hAnsi="Helvetica"/>
-          <w:color w:val="111111"/>
-          <w:sz w:val="20"/>
-          <w:szCs w:val="20"/>
-          <w:u w:val="single"/>
-          <w:shd w:val="clear" w:color="auto" w:fill="FFFFFF"/>
-        </w:rPr>
-        <w:t>ode comments</w:t>
+        <w:t>Code comments</w:t>
       </w:r>
     </w:p>
     <w:p/>
@@ -2821,7 +2777,7 @@
 </file>
 
 <file path=customXml/itemProps1.xml><?xml version="1.0" encoding="utf-8"?>
-<ds:datastoreItem xmlns:ds="http://schemas.openxmlformats.org/officeDocument/2006/customXml" ds:itemID="{1203564A-ECF3-4BAA-9C31-988A67446793}">
+<ds:datastoreItem xmlns:ds="http://schemas.openxmlformats.org/officeDocument/2006/customXml" ds:itemID="{51DBEEAD-E576-47E5-A5F0-9A180819A9AC}">
   <ds:schemaRefs>
     <ds:schemaRef ds:uri="http://schemas.openxmlformats.org/officeDocument/2006/bibliography"/>
   </ds:schemaRefs>

</xml_diff>